<commit_message>
PrepareHandContent.py updated to retain test-set glosses in correct order. Tokenise.py updated as keras is now built into tensorflow and is not a separate. IAA_kappas.py updated to include Sg. tokeniser models. Background files updated.
</commit_message>
<xml_diff>
--- a/IAA Files/IAA_TMod1.docx
+++ b/IAA Files/IAA_TMod1.docx
@@ -1,6 +1,6 @@
 
 <file path=word/document.xml><?xml version="1.0" encoding="utf-8"?>
-<w:document xmlns:wpc="http://schemas.microsoft.com/office/word/2010/wordprocessingCanvas" xmlns:cx="http://schemas.microsoft.com/office/drawing/2014/chartex" xmlns:cx1="http://schemas.microsoft.com/office/drawing/2015/9/8/chartex" xmlns:cx2="http://schemas.microsoft.com/office/drawing/2015/10/21/chartex" xmlns:cx3="http://schemas.microsoft.com/office/drawing/2016/5/9/chartex" xmlns:cx4="http://schemas.microsoft.com/office/drawing/2016/5/10/chartex" xmlns:cx5="http://schemas.microsoft.com/office/drawing/2016/5/11/chartex" xmlns:cx6="http://schemas.microsoft.com/office/drawing/2016/5/12/chartex" xmlns:cx7="http://schemas.microsoft.com/office/drawing/2016/5/13/chartex" xmlns:cx8="http://schemas.microsoft.com/office/drawing/2016/5/14/chartex" xmlns:mc="http://schemas.openxmlformats.org/markup-compatibility/2006" xmlns:aink="http://schemas.microsoft.com/office/drawing/2016/ink" xmlns:am3d="http://schemas.microsoft.com/office/drawing/2017/model3d" xmlns:o="urn:schemas-microsoft-com:office:office" xmlns:r="http://schemas.openxmlformats.org/officeDocument/2006/relationships" xmlns:m="http://schemas.openxmlformats.org/officeDocument/2006/math" xmlns:v="urn:schemas-microsoft-com:vml" xmlns:wp14="http://schemas.microsoft.com/office/word/2010/wordprocessingDrawing" xmlns:wp="http://schemas.openxmlformats.org/drawingml/2006/wordprocessingDrawing" xmlns:w10="urn:schemas-microsoft-com:office:word" xmlns:w="http://schemas.openxmlformats.org/wordprocessingml/2006/main" xmlns:w14="http://schemas.microsoft.com/office/word/2010/wordml" xmlns:w15="http://schemas.microsoft.com/office/word/2012/wordml" xmlns:w16cid="http://schemas.microsoft.com/office/word/2016/wordml/cid" xmlns:w16se="http://schemas.microsoft.com/office/word/2015/wordml/symex" xmlns:wpg="http://schemas.microsoft.com/office/word/2010/wordprocessingGroup" xmlns:wpi="http://schemas.microsoft.com/office/word/2010/wordprocessingInk" xmlns:wne="http://schemas.microsoft.com/office/word/2006/wordml" xmlns:wps="http://schemas.microsoft.com/office/word/2010/wordprocessingShape" mc:Ignorable="w14 w15 w16se w16cid wp14">
+<w:document xmlns:wpc="http://schemas.microsoft.com/office/word/2010/wordprocessingCanvas" xmlns:cx="http://schemas.microsoft.com/office/drawing/2014/chartex" xmlns:cx1="http://schemas.microsoft.com/office/drawing/2015/9/8/chartex" xmlns:cx2="http://schemas.microsoft.com/office/drawing/2015/10/21/chartex" xmlns:cx3="http://schemas.microsoft.com/office/drawing/2016/5/9/chartex" xmlns:cx4="http://schemas.microsoft.com/office/drawing/2016/5/10/chartex" xmlns:cx5="http://schemas.microsoft.com/office/drawing/2016/5/11/chartex" xmlns:cx6="http://schemas.microsoft.com/office/drawing/2016/5/12/chartex" xmlns:cx7="http://schemas.microsoft.com/office/drawing/2016/5/13/chartex" xmlns:cx8="http://schemas.microsoft.com/office/drawing/2016/5/14/chartex" xmlns:mc="http://schemas.openxmlformats.org/markup-compatibility/2006" xmlns:aink="http://schemas.microsoft.com/office/drawing/2016/ink" xmlns:am3d="http://schemas.microsoft.com/office/drawing/2017/model3d" xmlns:o="urn:schemas-microsoft-com:office:office" xmlns:r="http://schemas.openxmlformats.org/officeDocument/2006/relationships" xmlns:m="http://schemas.openxmlformats.org/officeDocument/2006/math" xmlns:v="urn:schemas-microsoft-com:vml" xmlns:wp14="http://schemas.microsoft.com/office/word/2010/wordprocessingDrawing" xmlns:wp="http://schemas.openxmlformats.org/drawingml/2006/wordprocessingDrawing" xmlns:w10="urn:schemas-microsoft-com:office:word" xmlns:w="http://schemas.openxmlformats.org/wordprocessingml/2006/main" xmlns:w14="http://schemas.microsoft.com/office/word/2010/wordml" xmlns:w15="http://schemas.microsoft.com/office/word/2012/wordml" xmlns:w16cex="http://schemas.microsoft.com/office/word/2018/wordml/cex" xmlns:w16cid="http://schemas.microsoft.com/office/word/2016/wordml/cid" xmlns:w16="http://schemas.microsoft.com/office/word/2018/wordml" xmlns:w16se="http://schemas.microsoft.com/office/word/2015/wordml/symex" xmlns:wpg="http://schemas.microsoft.com/office/word/2010/wordprocessingGroup" xmlns:wpi="http://schemas.microsoft.com/office/word/2010/wordprocessingInk" xmlns:wne="http://schemas.microsoft.com/office/word/2006/wordml" xmlns:wps="http://schemas.microsoft.com/office/word/2010/wordprocessingShape" mc:Ignorable="w14 w15 w16se w16cid w16 w16cex wp14">
   <w:body>
     <w:p>
       <w:pPr>
@@ -51,7 +51,21 @@
         <w:rPr>
           <w:noProof/>
         </w:rPr>
-        <w:t>.i. ó domanicc foirbthetu ní de nim gnímu macthi act rísam nem bimmi æcni et bimmi foirbthi uili</w:t>
+        <w:t xml:space="preserve">.i. ó domanicc foirbthetu ní de nim gnímu macthi act rísam nem bimmi æcni </w:t>
+      </w:r>
+      <w:r>
+        <w:rPr>
+          <w:i/>
+          <w:iCs/>
+          <w:noProof/>
+        </w:rPr>
+        <w:t>et</w:t>
+      </w:r>
+      <w:r>
+        <w:rPr>
+          <w:noProof/>
+        </w:rPr>
+        <w:t xml:space="preserve"> bimmi foirbthi uili</w:t>
       </w:r>
     </w:p>
     <w:p>
@@ -77,20 +91,48 @@
         <w:rPr>
           <w:noProof/>
         </w:rPr>
-        <w:t>.i. ished inso noguidimm .i. conducaid etargne ṅ dǽ et conaroib temel innatol domunde tarrosc fornanme</w:t>
-      </w:r>
-    </w:p>
-    <w:p>
-      <w:pPr>
-        <w:rPr>
-          <w:noProof/>
-        </w:rPr>
-      </w:pPr>
-      <w:r>
-        <w:rPr>
-          <w:noProof/>
-        </w:rPr>
-        <w:t>.i. hore nondobmolorsa et nom móidim indib</w:t>
+        <w:t xml:space="preserve">.i. ished inso noguidimm .i. conducaid etargne ṅ dǽ </w:t>
+      </w:r>
+      <w:r>
+        <w:rPr>
+          <w:i/>
+          <w:iCs/>
+          <w:noProof/>
+        </w:rPr>
+        <w:t>et</w:t>
+      </w:r>
+      <w:r>
+        <w:rPr>
+          <w:noProof/>
+        </w:rPr>
+        <w:t xml:space="preserve"> conaroib temel innatol domunde tarrosc fornanme</w:t>
+      </w:r>
+    </w:p>
+    <w:p>
+      <w:pPr>
+        <w:rPr>
+          <w:noProof/>
+        </w:rPr>
+      </w:pPr>
+      <w:r>
+        <w:rPr>
+          <w:noProof/>
+        </w:rPr>
+        <w:t xml:space="preserve">.i. hore nondobmolorsa </w:t>
+      </w:r>
+      <w:r>
+        <w:rPr>
+          <w:i/>
+          <w:iCs/>
+          <w:noProof/>
+        </w:rPr>
+        <w:t>et</w:t>
+      </w:r>
+      <w:r>
+        <w:rPr>
+          <w:noProof/>
+        </w:rPr>
+        <w:t xml:space="preserve"> nom móidim indib</w:t>
       </w:r>
     </w:p>
     <w:p>
@@ -129,7 +171,21 @@
         <w:rPr>
           <w:noProof/>
         </w:rPr>
-        <w:t>.i. madarlóg pridchasa .i. armetiuth et mothoschith ní mbia fochricc dar hési moprecepte</w:t>
+        <w:t xml:space="preserve">.i. madarlóg pridchasa .i. armetiuth </w:t>
+      </w:r>
+      <w:r>
+        <w:rPr>
+          <w:i/>
+          <w:iCs/>
+          <w:noProof/>
+        </w:rPr>
+        <w:t>et</w:t>
+      </w:r>
+      <w:r>
+        <w:rPr>
+          <w:noProof/>
+        </w:rPr>
+        <w:t xml:space="preserve"> mothoschith ní mbia fochricc dar hési moprecepte</w:t>
       </w:r>
     </w:p>
     <w:p>
@@ -181,20 +237,48 @@
         <w:rPr>
           <w:noProof/>
         </w:rPr>
-        <w:t>Acht nammá a issamlid istorbe són coet ercerta anasbera et conrucca inæt arcne cáich</w:t>
-      </w:r>
-    </w:p>
-    <w:p>
-      <w:pPr>
-        <w:rPr>
-          <w:noProof/>
-        </w:rPr>
-      </w:pPr>
-      <w:r>
-        <w:rPr>
-          <w:noProof/>
-        </w:rPr>
-        <w:t>.i. léic uáit inna biad a mílsi ettomil innahí siu dommeil dochenél arnáphé som conéit détso</w:t>
+        <w:t xml:space="preserve">Acht nammá a issamlid istorbe són coet ercerta anasbera </w:t>
+      </w:r>
+      <w:r>
+        <w:rPr>
+          <w:i/>
+          <w:iCs/>
+          <w:noProof/>
+        </w:rPr>
+        <w:t>et</w:t>
+      </w:r>
+      <w:r>
+        <w:rPr>
+          <w:noProof/>
+        </w:rPr>
+        <w:t xml:space="preserve"> conrucca inæt arcne cáich</w:t>
+      </w:r>
+    </w:p>
+    <w:p>
+      <w:pPr>
+        <w:rPr>
+          <w:noProof/>
+        </w:rPr>
+      </w:pPr>
+      <w:r>
+        <w:rPr>
+          <w:noProof/>
+        </w:rPr>
+        <w:t xml:space="preserve">.i. léic uáit inna biad a mílsi </w:t>
+      </w:r>
+      <w:r>
+        <w:rPr>
+          <w:i/>
+          <w:iCs/>
+          <w:noProof/>
+        </w:rPr>
+        <w:t>et</w:t>
+      </w:r>
+      <w:r>
+        <w:rPr>
+          <w:noProof/>
+        </w:rPr>
+        <w:t>tomil innahí siu dommeil dochenél arnáphé som conéit détso</w:t>
       </w:r>
     </w:p>
     <w:p>
@@ -220,20 +304,62 @@
         <w:rPr>
           <w:noProof/>
         </w:rPr>
-        <w:t>.i. nachib mided .i. nachib berar ismachtu rechta fetarlicce inna ndig et ambiad innallíthu et assapati act bad foirbthe farniress</w:t>
-      </w:r>
-    </w:p>
-    <w:p>
-      <w:pPr>
-        <w:rPr>
-          <w:noProof/>
-        </w:rPr>
-      </w:pPr>
-      <w:r>
-        <w:rPr>
-          <w:noProof/>
-        </w:rPr>
-        <w:t>.i. bedadthramli .i. gaibid comarbus for nathar et intamlid abéssu</w:t>
+        <w:t xml:space="preserve">.i. nachib mided .i. nachib berar ismachtu rechta fetarlicce inna ndig </w:t>
+      </w:r>
+      <w:r>
+        <w:rPr>
+          <w:i/>
+          <w:iCs/>
+          <w:noProof/>
+        </w:rPr>
+        <w:t>et</w:t>
+      </w:r>
+      <w:r>
+        <w:rPr>
+          <w:noProof/>
+        </w:rPr>
+        <w:t xml:space="preserve"> ambiad innallíthu </w:t>
+      </w:r>
+      <w:r>
+        <w:rPr>
+          <w:i/>
+          <w:iCs/>
+          <w:noProof/>
+        </w:rPr>
+        <w:t>et</w:t>
+      </w:r>
+      <w:r>
+        <w:rPr>
+          <w:noProof/>
+        </w:rPr>
+        <w:t xml:space="preserve"> assapati act bad foirbthe farniress</w:t>
+      </w:r>
+    </w:p>
+    <w:p>
+      <w:pPr>
+        <w:rPr>
+          <w:noProof/>
+        </w:rPr>
+      </w:pPr>
+      <w:r>
+        <w:rPr>
+          <w:noProof/>
+        </w:rPr>
+        <w:t xml:space="preserve">.i. bedadthramli .i. gaibid comarbus for nathar </w:t>
+      </w:r>
+      <w:r>
+        <w:rPr>
+          <w:i/>
+          <w:iCs/>
+          <w:noProof/>
+        </w:rPr>
+        <w:t>et</w:t>
+      </w:r>
+      <w:r>
+        <w:rPr>
+          <w:noProof/>
+        </w:rPr>
+        <w:t xml:space="preserve"> intamlid abéssu</w:t>
       </w:r>
     </w:p>
     <w:p>
@@ -307,7 +433,35 @@
         <w:rPr>
           <w:noProof/>
         </w:rPr>
-        <w:t>.i. cobeid .i. combed andedesin imlabradsa .i. gáu et fír .i. combad sain anasberin obélib et aní immeradin óchridiu</w:t>
+        <w:t xml:space="preserve">.i. cobeid .i. combed andedesin imlabradsa .i. gáu </w:t>
+      </w:r>
+      <w:r>
+        <w:rPr>
+          <w:i/>
+          <w:iCs/>
+          <w:noProof/>
+        </w:rPr>
+        <w:t>et</w:t>
+      </w:r>
+      <w:r>
+        <w:rPr>
+          <w:noProof/>
+        </w:rPr>
+        <w:t xml:space="preserve"> fír .i. combad sain anasberin obélib </w:t>
+      </w:r>
+      <w:r>
+        <w:rPr>
+          <w:i/>
+          <w:iCs/>
+          <w:noProof/>
+        </w:rPr>
+        <w:t>et</w:t>
+      </w:r>
+      <w:r>
+        <w:rPr>
+          <w:noProof/>
+        </w:rPr>
+        <w:t xml:space="preserve"> aní immeradin óchridiu</w:t>
       </w:r>
     </w:p>
     <w:p>
@@ -333,47 +487,113 @@
         <w:rPr>
           <w:noProof/>
         </w:rPr>
-        <w:t>.i. afiussin immurgu bamaithsón act ní bed uall and atá són and tra et ní béo de</w:t>
-      </w:r>
-    </w:p>
-    <w:p>
-      <w:pPr>
-        <w:rPr>
-          <w:noProof/>
-        </w:rPr>
-      </w:pPr>
-      <w:r>
-        <w:rPr>
-          <w:noProof/>
-        </w:rPr>
-        <w:t>.i. batorad saithir dúun inchrudso cedumelmis cechtuari et cedugnemmis andugniat ar céli act ní bad nertad nambraithre et frescsiu fogchricce asmóo</w:t>
-      </w:r>
-    </w:p>
-    <w:p>
-      <w:pPr>
-        <w:rPr>
-          <w:noProof/>
-        </w:rPr>
-      </w:pPr>
-      <w:r>
-        <w:rPr>
-          <w:noProof/>
-        </w:rPr>
-        <w:t>.i. cid atobaich cendílgud cech ancridi dognethe frib et ní bethe fria acre</w:t>
-      </w:r>
-    </w:p>
-    <w:p>
-      <w:pPr>
-        <w:rPr>
-          <w:noProof/>
-        </w:rPr>
-      </w:pPr>
-      <w:r>
-        <w:rPr>
-          <w:noProof/>
-        </w:rPr>
-        <w:t>.i. ní bacuit adíll cucuibsi acht ain fa lib arnidad foirbthisi, it foirbthi immurgu macidonii</w:t>
-      </w:r>
+        <w:t xml:space="preserve">.i. afiussin immurgu bamaithsón act ní bed uall and atá són and tra </w:t>
+      </w:r>
+      <w:r>
+        <w:rPr>
+          <w:i/>
+          <w:iCs/>
+          <w:noProof/>
+        </w:rPr>
+        <w:t>et</w:t>
+      </w:r>
+      <w:r>
+        <w:rPr>
+          <w:noProof/>
+        </w:rPr>
+        <w:t xml:space="preserve"> ní béo de</w:t>
+      </w:r>
+    </w:p>
+    <w:p>
+      <w:pPr>
+        <w:rPr>
+          <w:noProof/>
+        </w:rPr>
+      </w:pPr>
+      <w:r>
+        <w:rPr>
+          <w:noProof/>
+        </w:rPr>
+        <w:t xml:space="preserve">.i. batorad saithir dúun inchrudso cedumelmis cechtuari </w:t>
+      </w:r>
+      <w:r>
+        <w:rPr>
+          <w:i/>
+          <w:iCs/>
+          <w:noProof/>
+        </w:rPr>
+        <w:t>et</w:t>
+      </w:r>
+      <w:r>
+        <w:rPr>
+          <w:noProof/>
+        </w:rPr>
+        <w:t xml:space="preserve"> cedugnemmis andugniat ar céli act ní bad nertad nambraithre </w:t>
+      </w:r>
+      <w:r>
+        <w:rPr>
+          <w:i/>
+          <w:iCs/>
+          <w:noProof/>
+        </w:rPr>
+        <w:t>et</w:t>
+      </w:r>
+      <w:r>
+        <w:rPr>
+          <w:noProof/>
+        </w:rPr>
+        <w:t xml:space="preserve"> frescsiu fogchricce asmóo</w:t>
+      </w:r>
+    </w:p>
+    <w:p>
+      <w:pPr>
+        <w:rPr>
+          <w:noProof/>
+        </w:rPr>
+      </w:pPr>
+      <w:r>
+        <w:rPr>
+          <w:noProof/>
+        </w:rPr>
+        <w:t xml:space="preserve">.i. cid atobaich cendílgud cech ancridi dognethe frib </w:t>
+      </w:r>
+      <w:r>
+        <w:rPr>
+          <w:i/>
+          <w:iCs/>
+          <w:noProof/>
+        </w:rPr>
+        <w:t>et</w:t>
+      </w:r>
+      <w:r>
+        <w:rPr>
+          <w:noProof/>
+        </w:rPr>
+        <w:t xml:space="preserve"> ní bethe fria acre</w:t>
+      </w:r>
+    </w:p>
+    <w:p>
+      <w:pPr>
+        <w:rPr>
+          <w:noProof/>
+        </w:rPr>
+      </w:pPr>
+      <w:r>
+        <w:rPr>
+          <w:noProof/>
+        </w:rPr>
+        <w:t xml:space="preserve">.i. ní bacuit adíll cucuibsi acht ain fa lib arnidad foirbthisi, it foirbthi immurgu </w:t>
+      </w:r>
+      <w:bookmarkStart w:id="0" w:name="_Hlk61529395"/>
+      <w:r>
+        <w:rPr>
+          <w:i/>
+          <w:iCs/>
+          <w:noProof/>
+        </w:rPr>
+        <w:t>macidonii</w:t>
+      </w:r>
+      <w:bookmarkEnd w:id="0"/>
     </w:p>
     <w:p>
       <w:pPr>
@@ -541,7 +761,21 @@
         <w:rPr>
           <w:noProof/>
         </w:rPr>
-        <w:t>.i. ismachthad limm athrete dorérachtid máam firinne et so sceli .i. is uaignid ni rubtar gáitha for comairli isdían dorreractid maám indsoscéli</w:t>
+        <w:t xml:space="preserve">.i. ismachthad limm athrete dorérachtid máam firinne </w:t>
+      </w:r>
+      <w:r>
+        <w:rPr>
+          <w:i/>
+          <w:iCs/>
+          <w:noProof/>
+        </w:rPr>
+        <w:t>et</w:t>
+      </w:r>
+      <w:r>
+        <w:rPr>
+          <w:noProof/>
+        </w:rPr>
+        <w:t xml:space="preserve"> so sceli .i. is uaignid ni rubtar gáitha for comairli isdían dorreractid maám indsoscéli</w:t>
       </w:r>
     </w:p>
     <w:p>
@@ -557,6 +791,7 @@
         <w:lastRenderedPageBreak/>
         <w:t xml:space="preserve">.i. cair insí ameit friscomartatar condositis huili </w:t>
       </w:r>
+      <w:bookmarkStart w:id="1" w:name="_Hlk61529483"/>
       <w:r>
         <w:rPr>
           <w:i/>
@@ -579,32 +814,15 @@
           <w:iCs/>
           <w:noProof/>
         </w:rPr>
-        <w:t>hristi?</w:t>
-      </w:r>
-      <w:r>
-        <w:rPr>
-          <w:i/>
-          <w:iCs/>
-          <w:noProof/>
-        </w:rPr>
-        <w:t xml:space="preserve"> non</w:t>
-      </w:r>
-      <w:r>
-        <w:rPr>
-          <w:i/>
-          <w:iCs/>
-          <w:noProof/>
-        </w:rPr>
-        <w:t>;</w:t>
-      </w:r>
+        <w:t>hristi? non;</w:t>
+      </w:r>
+      <w:bookmarkEnd w:id="1"/>
       <w:r>
         <w:rPr>
           <w:noProof/>
         </w:rPr>
         <w:t xml:space="preserve"> donertad iude tra inso lessom</w:t>
       </w:r>
-      <w:bookmarkStart w:id="0" w:name="_GoBack"/>
-      <w:bookmarkEnd w:id="0"/>
     </w:p>
     <w:sectPr>
       <w:pgSz w:w="11900" w:h="16840"/>
@@ -617,7 +835,7 @@
 </file>
 
 <file path=word/styles.xml><?xml version="1.0" encoding="utf-8"?>
-<w:styles xmlns:mc="http://schemas.openxmlformats.org/markup-compatibility/2006" xmlns:r="http://schemas.openxmlformats.org/officeDocument/2006/relationships" xmlns:w="http://schemas.openxmlformats.org/wordprocessingml/2006/main" xmlns:w14="http://schemas.microsoft.com/office/word/2010/wordml" xmlns:w15="http://schemas.microsoft.com/office/word/2012/wordml" xmlns:w16cid="http://schemas.microsoft.com/office/word/2016/wordml/cid" xmlns:w16se="http://schemas.microsoft.com/office/word/2015/wordml/symex" mc:Ignorable="w14 w15 w16se w16cid">
+<w:styles xmlns:mc="http://schemas.openxmlformats.org/markup-compatibility/2006" xmlns:r="http://schemas.openxmlformats.org/officeDocument/2006/relationships" xmlns:w="http://schemas.openxmlformats.org/wordprocessingml/2006/main" xmlns:w14="http://schemas.microsoft.com/office/word/2010/wordml" xmlns:w15="http://schemas.microsoft.com/office/word/2012/wordml" xmlns:w16cex="http://schemas.microsoft.com/office/word/2018/wordml/cex" xmlns:w16cid="http://schemas.microsoft.com/office/word/2016/wordml/cid" xmlns:w16="http://schemas.microsoft.com/office/word/2018/wordml" xmlns:w16se="http://schemas.microsoft.com/office/word/2015/wordml/symex" mc:Ignorable="w14 w15 w16se w16cid w16 w16cex">
   <w:docDefaults>
     <w:rPrDefault>
       <w:rPr>
@@ -735,6 +953,7 @@
     <w:lsdException w:name="HTML Sample" w:semiHidden="1" w:unhideWhenUsed="1"/>
     <w:lsdException w:name="HTML Typewriter" w:semiHidden="1" w:unhideWhenUsed="1"/>
     <w:lsdException w:name="HTML Variable" w:semiHidden="1" w:unhideWhenUsed="1"/>
+    <w:lsdException w:name="Normal Table" w:semiHidden="1" w:unhideWhenUsed="1"/>
     <w:lsdException w:name="annotation subject" w:semiHidden="1" w:unhideWhenUsed="1"/>
     <w:lsdException w:name="No List" w:semiHidden="1" w:unhideWhenUsed="1"/>
     <w:lsdException w:name="Outline List 1" w:semiHidden="1" w:unhideWhenUsed="1"/>
@@ -781,8 +1000,10 @@
     <w:lsdException w:name="Table Subtle 2" w:semiHidden="1" w:unhideWhenUsed="1"/>
     <w:lsdException w:name="Table Web 1" w:semiHidden="1" w:unhideWhenUsed="1"/>
     <w:lsdException w:name="Table Web 2" w:semiHidden="1" w:unhideWhenUsed="1"/>
+    <w:lsdException w:name="Table Web 3" w:semiHidden="1" w:unhideWhenUsed="1"/>
     <w:lsdException w:name="Balloon Text" w:semiHidden="1" w:unhideWhenUsed="1"/>
     <w:lsdException w:name="Table Grid" w:uiPriority="39"/>
+    <w:lsdException w:name="Table Theme" w:semiHidden="1" w:unhideWhenUsed="1"/>
     <w:lsdException w:name="Placeholder Text" w:semiHidden="1"/>
     <w:lsdException w:name="No Spacing" w:uiPriority="1" w:qFormat="1"/>
     <w:lsdException w:name="Light Shading" w:uiPriority="60"/>

</xml_diff>